<commit_message>
finishing up noaa proposal
</commit_message>
<xml_diff>
--- a/docs/noaa/statement_of_relevance.docx
+++ b/docs/noaa/statement_of_relevance.docx
@@ -25,7 +25,23 @@
           <w:i/>
           <w:iCs/>
         </w:rPr>
-        <w:t>Understanding the effects of climate change on carbon sequestration and forest resilience in southern Appalachian forest system</w:t>
+        <w:t>Understanding the effects of climate change on forest resilience</w:t>
+      </w:r>
+      <w:r>
+        <w:rPr>
+          <w:rFonts w:ascii="Times" w:hAnsi="Times" w:cs="Arial"/>
+          <w:i/>
+          <w:iCs/>
+        </w:rPr>
+        <w:t xml:space="preserve"> and carbon storage</w:t>
+      </w:r>
+      <w:r>
+        <w:rPr>
+          <w:rFonts w:ascii="Times" w:hAnsi="Times" w:cs="Arial"/>
+          <w:i/>
+          <w:iCs/>
+        </w:rPr>
+        <w:t xml:space="preserve"> in southern Appalachia</w:t>
       </w:r>
     </w:p>
     <w:p>
@@ -735,6 +751,7 @@
   <w:style w:type="character" w:default="1" w:styleId="DefaultParagraphFont">
     <w:name w:val="Default Paragraph Font"/>
     <w:uiPriority w:val="1"/>
+    <w:semiHidden/>
     <w:unhideWhenUsed/>
   </w:style>
   <w:style w:type="table" w:default="1" w:styleId="TableNormal">

</xml_diff>